<commit_message>
Updated rubric - confirmed with TA
</commit_message>
<xml_diff>
--- a/Rubric.docx
+++ b/Rubric.docx
@@ -5,156 +5,1191 @@
     <w:p>
       <w:pPr>
         <w:jc w:val="center"/>
-      </w:pPr>
-      <w:r>
+        <w:rPr>
+          <w:rFonts w:cstheme="minorHAnsi"/>
+        </w:rPr>
+      </w:pPr>
+      <w:r>
+        <w:rPr>
+          <w:rFonts w:cstheme="minorHAnsi"/>
+        </w:rPr>
         <w:t>Creative Project</w:t>
       </w:r>
     </w:p>
-    <w:p/>
-    <w:p>
-      <w:r>
+    <w:p>
+      <w:pPr>
+        <w:rPr>
+          <w:rFonts w:cstheme="minorHAnsi"/>
+        </w:rPr>
+      </w:pPr>
+    </w:p>
+    <w:p>
+      <w:pPr>
+        <w:rPr>
+          <w:rFonts w:cstheme="minorHAnsi"/>
+        </w:rPr>
+      </w:pPr>
+      <w:r>
+        <w:rPr>
+          <w:rFonts w:cstheme="minorHAnsi"/>
+        </w:rPr>
         <w:t>Description:</w:t>
       </w:r>
     </w:p>
     <w:p>
-      <w:r>
+      <w:pPr>
+        <w:rPr>
+          <w:rFonts w:cstheme="minorHAnsi"/>
+        </w:rPr>
+      </w:pPr>
+      <w:r>
+        <w:rPr>
+          <w:rFonts w:cstheme="minorHAnsi"/>
+        </w:rPr>
         <w:t xml:space="preserve">To develop </w:t>
       </w:r>
       <w:r>
+        <w:rPr>
+          <w:rFonts w:cstheme="minorHAnsi"/>
+        </w:rPr>
         <w:t xml:space="preserve">an </w:t>
       </w:r>
       <w:r>
+        <w:rPr>
+          <w:rFonts w:cstheme="minorHAnsi"/>
+        </w:rPr>
         <w:t xml:space="preserve">interactive </w:t>
       </w:r>
       <w:r>
+        <w:rPr>
+          <w:rFonts w:cstheme="minorHAnsi"/>
+        </w:rPr>
         <w:t xml:space="preserve">dashboard </w:t>
       </w:r>
       <w:r>
+        <w:rPr>
+          <w:rFonts w:cstheme="minorHAnsi"/>
+        </w:rPr>
         <w:t>for data visualization</w:t>
       </w:r>
       <w:r>
+        <w:rPr>
+          <w:rFonts w:cstheme="minorHAnsi"/>
+        </w:rPr>
         <w:t>.</w:t>
       </w:r>
     </w:p>
     <w:p>
-      <w:r>
+      <w:pPr>
+        <w:rPr>
+          <w:rFonts w:cstheme="minorHAnsi"/>
+        </w:rPr>
+      </w:pPr>
+      <w:r>
+        <w:rPr>
+          <w:rFonts w:cstheme="minorHAnsi"/>
+        </w:rPr>
         <w:t>Technologies proposed – D3.js, Python, Flask, MongoDB</w:t>
       </w:r>
     </w:p>
-    <w:p/>
-    <w:p>
-      <w:r>
+    <w:p>
+      <w:pPr>
+        <w:rPr>
+          <w:rFonts w:cstheme="minorHAnsi"/>
+        </w:rPr>
+      </w:pPr>
+    </w:p>
+    <w:p>
+      <w:pPr>
+        <w:rPr>
+          <w:rFonts w:cstheme="minorHAnsi"/>
+        </w:rPr>
+      </w:pPr>
+      <w:r>
+        <w:rPr>
+          <w:rFonts w:cstheme="minorHAnsi"/>
+        </w:rPr>
         <w:t>Rubrics:</w:t>
       </w:r>
     </w:p>
-    <w:p/>
-    <w:p>
-      <w:r>
+    <w:p>
+      <w:pPr>
+        <w:rPr>
+          <w:rFonts w:cstheme="minorHAnsi"/>
+        </w:rPr>
+      </w:pPr>
+      <w:r>
+        <w:rPr>
+          <w:rFonts w:cstheme="minorHAnsi"/>
+        </w:rPr>
+        <w:t>The dashboard is meanin</w:t>
+      </w:r>
+      <w:r>
+        <w:rPr>
+          <w:rFonts w:cstheme="minorHAnsi"/>
+        </w:rPr>
+        <w:t>gful representation of the data – 5 points</w:t>
+      </w:r>
+    </w:p>
+    <w:p>
+      <w:pPr>
+        <w:rPr>
+          <w:rFonts w:cstheme="minorHAnsi"/>
+        </w:rPr>
+      </w:pPr>
+      <w:r>
+        <w:rPr>
+          <w:rFonts w:cstheme="minorHAnsi"/>
+        </w:rPr>
+        <w:t>Each chart</w:t>
+      </w:r>
+      <w:r>
+        <w:rPr>
+          <w:rFonts w:cstheme="minorHAnsi"/>
+        </w:rPr>
+        <w:t>/graph</w:t>
+      </w:r>
+      <w:r>
+        <w:rPr>
+          <w:rFonts w:cstheme="minorHAnsi"/>
+        </w:rPr>
+        <w:t xml:space="preserve"> rep</w:t>
+      </w:r>
+      <w:r>
+        <w:rPr>
+          <w:rFonts w:cstheme="minorHAnsi"/>
+        </w:rPr>
+        <w:t>resents a different set of data – 5 points</w:t>
+      </w:r>
+    </w:p>
+    <w:p>
+      <w:pPr>
+        <w:rPr>
+          <w:rFonts w:cstheme="minorHAnsi"/>
+        </w:rPr>
+      </w:pPr>
+    </w:p>
+    <w:p>
+      <w:pPr>
+        <w:rPr>
+          <w:rFonts w:cstheme="minorHAnsi"/>
+        </w:rPr>
+      </w:pPr>
+      <w:r>
+        <w:rPr>
+          <w:rFonts w:cstheme="minorHAnsi"/>
+        </w:rPr>
         <w:t>Database</w:t>
       </w:r>
     </w:p>
     <w:p>
-      <w:r>
+      <w:pPr>
+        <w:rPr>
+          <w:rFonts w:cstheme="minorHAnsi"/>
+        </w:rPr>
+      </w:pPr>
+      <w:r>
+        <w:rPr>
+          <w:rFonts w:cstheme="minorHAnsi"/>
+        </w:rPr>
         <w:t xml:space="preserve">- </w:t>
       </w:r>
       <w:r>
+        <w:rPr>
+          <w:rFonts w:cstheme="minorHAnsi"/>
+        </w:rPr>
         <w:t xml:space="preserve">Create static </w:t>
       </w:r>
       <w:r>
+        <w:rPr>
+          <w:rFonts w:cstheme="minorHAnsi"/>
+        </w:rPr>
         <w:t xml:space="preserve">MongoDB </w:t>
       </w:r>
       <w:r>
+        <w:rPr>
+          <w:rFonts w:cstheme="minorHAnsi"/>
+        </w:rPr>
         <w:t xml:space="preserve">database </w:t>
       </w:r>
-    </w:p>
-    <w:p>
-      <w:r>
+      <w:r>
+        <w:rPr>
+          <w:rFonts w:cstheme="minorHAnsi"/>
+        </w:rPr>
+        <w:t xml:space="preserve">– </w:t>
+      </w:r>
+      <w:r>
+        <w:rPr>
+          <w:rFonts w:cstheme="minorHAnsi"/>
+        </w:rPr>
+        <w:t>10</w:t>
+      </w:r>
+      <w:r>
+        <w:rPr>
+          <w:rFonts w:cstheme="minorHAnsi"/>
+        </w:rPr>
+        <w:t xml:space="preserve"> points</w:t>
+      </w:r>
+    </w:p>
+    <w:p>
+      <w:pPr>
+        <w:rPr>
+          <w:rFonts w:cstheme="minorHAnsi"/>
+        </w:rPr>
+      </w:pPr>
+      <w:r>
+        <w:rPr>
+          <w:rFonts w:cstheme="minorHAnsi"/>
+        </w:rPr>
         <w:t xml:space="preserve">- </w:t>
       </w:r>
       <w:r>
+        <w:rPr>
+          <w:rFonts w:cstheme="minorHAnsi"/>
+        </w:rPr>
         <w:t>Store and access data using queries</w:t>
       </w:r>
-    </w:p>
-    <w:p>
-      <w:r>
+      <w:r>
+        <w:rPr>
+          <w:rFonts w:cstheme="minorHAnsi"/>
+        </w:rPr>
+        <w:t xml:space="preserve"> –</w:t>
+      </w:r>
+      <w:r>
+        <w:rPr>
+          <w:rFonts w:cstheme="minorHAnsi"/>
+        </w:rPr>
+        <w:t xml:space="preserve"> 5</w:t>
+      </w:r>
+      <w:r>
+        <w:rPr>
+          <w:rFonts w:cstheme="minorHAnsi"/>
+        </w:rPr>
+        <w:t xml:space="preserve"> points</w:t>
+      </w:r>
+    </w:p>
+    <w:p>
+      <w:pPr>
+        <w:rPr>
+          <w:rFonts w:cstheme="minorHAnsi"/>
+        </w:rPr>
+      </w:pPr>
+      <w:r>
+        <w:rPr>
+          <w:rFonts w:cstheme="minorHAnsi"/>
+        </w:rPr>
         <w:t>- Interact with database using python</w:t>
       </w:r>
-    </w:p>
-    <w:p/>
-    <w:p>
-      <w:r>
+      <w:r>
+        <w:rPr>
+          <w:rFonts w:cstheme="minorHAnsi"/>
+        </w:rPr>
+        <w:t xml:space="preserve"> – </w:t>
+      </w:r>
+      <w:r>
+        <w:rPr>
+          <w:rFonts w:cstheme="minorHAnsi"/>
+        </w:rPr>
+        <w:t>5</w:t>
+      </w:r>
+      <w:r>
+        <w:rPr>
+          <w:rFonts w:cstheme="minorHAnsi"/>
+        </w:rPr>
+        <w:t xml:space="preserve"> points</w:t>
+      </w:r>
+    </w:p>
+    <w:p>
+      <w:pPr>
+        <w:rPr>
+          <w:rFonts w:cstheme="minorHAnsi"/>
+        </w:rPr>
+      </w:pPr>
+    </w:p>
+    <w:p>
+      <w:pPr>
+        <w:rPr>
+          <w:rFonts w:cstheme="minorHAnsi"/>
+        </w:rPr>
+      </w:pPr>
+      <w:r>
+        <w:rPr>
+          <w:rFonts w:cstheme="minorHAnsi"/>
+        </w:rPr>
         <w:t>Server</w:t>
       </w:r>
     </w:p>
     <w:p>
-      <w:r>
+      <w:pPr>
+        <w:rPr>
+          <w:rFonts w:cstheme="minorHAnsi"/>
+        </w:rPr>
+      </w:pPr>
+      <w:r>
+        <w:rPr>
+          <w:rFonts w:cstheme="minorHAnsi"/>
+        </w:rPr>
         <w:t>- Develop a server in Flask</w:t>
       </w:r>
-    </w:p>
-    <w:p/>
-    <w:p>
-      <w:r>
+      <w:r>
+        <w:rPr>
+          <w:rFonts w:cstheme="minorHAnsi"/>
+        </w:rPr>
+        <w:t xml:space="preserve"> –</w:t>
+      </w:r>
+      <w:r>
+        <w:rPr>
+          <w:rFonts w:cstheme="minorHAnsi"/>
+        </w:rPr>
+        <w:t xml:space="preserve"> </w:t>
+      </w:r>
+      <w:r>
+        <w:rPr>
+          <w:rFonts w:cstheme="minorHAnsi"/>
+        </w:rPr>
+        <w:t>1</w:t>
+      </w:r>
+      <w:r>
+        <w:rPr>
+          <w:rFonts w:cstheme="minorHAnsi"/>
+        </w:rPr>
+        <w:t>5 points</w:t>
+      </w:r>
+    </w:p>
+    <w:p>
+      <w:pPr>
+        <w:rPr>
+          <w:rFonts w:cstheme="minorHAnsi"/>
+        </w:rPr>
+      </w:pPr>
+    </w:p>
+    <w:p>
+      <w:pPr>
+        <w:rPr>
+          <w:rFonts w:cstheme="minorHAnsi"/>
+        </w:rPr>
+      </w:pPr>
+      <w:r>
+        <w:rPr>
+          <w:rFonts w:cstheme="minorHAnsi"/>
+        </w:rPr>
         <w:t>UI</w:t>
       </w:r>
     </w:p>
     <w:p>
-      <w:r>
+      <w:pPr>
+        <w:rPr>
+          <w:rFonts w:cstheme="minorHAnsi"/>
+        </w:rPr>
+      </w:pPr>
+      <w:r>
+        <w:rPr>
+          <w:rFonts w:cstheme="minorHAnsi"/>
+        </w:rPr>
         <w:t xml:space="preserve">- </w:t>
       </w:r>
       <w:r>
+        <w:rPr>
+          <w:rFonts w:cstheme="minorHAnsi"/>
+        </w:rPr>
         <w:t xml:space="preserve">Use </w:t>
       </w:r>
       <w:r>
+        <w:rPr>
+          <w:rFonts w:cstheme="minorHAnsi"/>
+        </w:rPr>
         <w:t>JavaS</w:t>
       </w:r>
       <w:r>
+        <w:rPr>
+          <w:rFonts w:cstheme="minorHAnsi"/>
+        </w:rPr>
         <w:t>cript library/libraries for user interaction</w:t>
       </w:r>
-    </w:p>
-    <w:p>
-      <w:r>
+      <w:r>
+        <w:rPr>
+          <w:rFonts w:cstheme="minorHAnsi"/>
+        </w:rPr>
+        <w:t xml:space="preserve"> </w:t>
+      </w:r>
+      <w:r>
+        <w:rPr>
+          <w:rFonts w:cstheme="minorHAnsi"/>
+        </w:rPr>
+        <w:t>using D3</w:t>
+      </w:r>
+      <w:r>
+        <w:rPr>
+          <w:rFonts w:cstheme="minorHAnsi"/>
+        </w:rPr>
+        <w:t xml:space="preserve"> </w:t>
+      </w:r>
+      <w:r>
+        <w:rPr>
+          <w:rFonts w:cstheme="minorHAnsi"/>
+        </w:rPr>
+        <w:t>- 30</w:t>
+      </w:r>
+    </w:p>
+    <w:p>
+      <w:pPr>
+        <w:rPr>
+          <w:rFonts w:cstheme="minorHAnsi"/>
+        </w:rPr>
+      </w:pPr>
+      <w:r>
+        <w:rPr>
+          <w:rFonts w:cstheme="minorHAnsi"/>
+        </w:rPr>
         <w:t>- Graphs and Charts</w:t>
       </w:r>
     </w:p>
     <w:p>
       <w:pPr>
         <w:ind w:firstLine="720"/>
-      </w:pPr>
-      <w:r>
+        <w:rPr>
+          <w:rFonts w:cstheme="minorHAnsi"/>
+        </w:rPr>
+      </w:pPr>
+      <w:r>
+        <w:rPr>
+          <w:rFonts w:cstheme="minorHAnsi"/>
+        </w:rPr>
         <w:t xml:space="preserve">1. </w:t>
       </w:r>
       <w:r>
+        <w:rPr>
+          <w:rFonts w:cstheme="minorHAnsi"/>
+        </w:rPr>
         <w:t xml:space="preserve">Extract data for displaying </w:t>
       </w:r>
       <w:r>
+        <w:rPr>
+          <w:rFonts w:cstheme="minorHAnsi"/>
+        </w:rPr>
         <w:t xml:space="preserve">a total of 3 different </w:t>
       </w:r>
       <w:r>
+        <w:rPr>
+          <w:rFonts w:cstheme="minorHAnsi"/>
+        </w:rPr>
         <w:t>graphs/charts</w:t>
       </w:r>
     </w:p>
     <w:p>
       <w:pPr>
         <w:ind w:firstLine="720"/>
-      </w:pPr>
-      <w:r>
+        <w:rPr>
+          <w:rFonts w:cstheme="minorHAnsi"/>
+        </w:rPr>
+      </w:pPr>
+      <w:r>
+        <w:rPr>
+          <w:rFonts w:cstheme="minorHAnsi"/>
+        </w:rPr>
         <w:t xml:space="preserve">2. </w:t>
       </w:r>
       <w:r>
+        <w:rPr>
+          <w:rFonts w:cstheme="minorHAnsi"/>
+        </w:rPr>
         <w:t>Render graphs/charts on UI</w:t>
       </w:r>
     </w:p>
-    <w:p/>
-    <w:p>
+    <w:p>
+      <w:pPr>
+        <w:rPr>
+          <w:rFonts w:cstheme="minorHAnsi"/>
+        </w:rPr>
+      </w:pPr>
+      <w:r>
+        <w:rPr>
+          <w:rFonts w:cstheme="minorHAnsi"/>
+        </w:rPr>
+        <w:br w:type="page"/>
+      </w:r>
+    </w:p>
+    <w:p>
+      <w:pPr>
+        <w:numPr>
+          <w:ilvl w:val="0"/>
+          <w:numId w:val="1"/>
+        </w:numPr>
+        <w:shd w:val="clear" w:color="auto" w:fill="FFFFFF"/>
+        <w:spacing w:before="100" w:beforeAutospacing="1" w:after="24" w:line="360" w:lineRule="atLeast"/>
+        <w:ind w:left="360"/>
+        <w:rPr>
+          <w:rFonts w:eastAsia="Times New Roman" w:cstheme="minorHAnsi"/>
+          <w:color w:val="000000"/>
+          <w:sz w:val="19"/>
+          <w:szCs w:val="19"/>
+        </w:rPr>
+      </w:pPr>
+      <w:r>
+        <w:rPr>
+          <w:rFonts w:eastAsia="Times New Roman" w:cstheme="minorHAnsi"/>
+          <w:b/>
+          <w:bCs/>
+          <w:i/>
+          <w:iCs/>
+          <w:color w:val="000000"/>
+          <w:sz w:val="19"/>
+          <w:szCs w:val="19"/>
+        </w:rPr>
+        <w:lastRenderedPageBreak/>
+        <w:t>Best Practices (</w:t>
+      </w:r>
+      <w:r>
+        <w:rPr>
+          <w:rFonts w:eastAsia="Times New Roman" w:cstheme="minorHAnsi"/>
+          <w:b/>
+          <w:bCs/>
+          <w:i/>
+          <w:iCs/>
+          <w:color w:val="000000"/>
+          <w:sz w:val="19"/>
+          <w:szCs w:val="19"/>
+        </w:rPr>
+        <w:t xml:space="preserve">Any </w:t>
+      </w:r>
+      <w:r>
+        <w:rPr>
+          <w:rFonts w:eastAsia="Times New Roman" w:cstheme="minorHAnsi"/>
+          <w:b/>
+          <w:bCs/>
+          <w:i/>
+          <w:iCs/>
+          <w:color w:val="000000"/>
+          <w:sz w:val="19"/>
+          <w:szCs w:val="19"/>
+        </w:rPr>
+        <w:t>20</w:t>
+      </w:r>
+      <w:r>
+        <w:rPr>
+          <w:rFonts w:eastAsia="Times New Roman" w:cstheme="minorHAnsi"/>
+          <w:b/>
+          <w:bCs/>
+          <w:i/>
+          <w:iCs/>
+          <w:color w:val="000000"/>
+          <w:sz w:val="19"/>
+          <w:szCs w:val="19"/>
+        </w:rPr>
+        <w:t xml:space="preserve"> </w:t>
+      </w:r>
+      <w:r>
+        <w:rPr>
+          <w:rFonts w:eastAsia="Times New Roman" w:cstheme="minorHAnsi"/>
+          <w:b/>
+          <w:bCs/>
+          <w:i/>
+          <w:iCs/>
+          <w:color w:val="000000"/>
+          <w:sz w:val="19"/>
+          <w:szCs w:val="19"/>
+        </w:rPr>
+        <w:t xml:space="preserve">out of 33 </w:t>
+      </w:r>
+      <w:r>
+        <w:rPr>
+          <w:rFonts w:eastAsia="Times New Roman" w:cstheme="minorHAnsi"/>
+          <w:b/>
+          <w:bCs/>
+          <w:i/>
+          <w:iCs/>
+          <w:color w:val="000000"/>
+          <w:sz w:val="19"/>
+          <w:szCs w:val="19"/>
+        </w:rPr>
+        <w:t>Points</w:t>
+      </w:r>
+      <w:r>
+        <w:rPr>
+          <w:rFonts w:eastAsia="Times New Roman" w:cstheme="minorHAnsi"/>
+          <w:b/>
+          <w:bCs/>
+          <w:i/>
+          <w:iCs/>
+          <w:color w:val="000000"/>
+          <w:sz w:val="19"/>
+          <w:szCs w:val="19"/>
+        </w:rPr>
+        <w:t xml:space="preserve"> mentioned below</w:t>
+      </w:r>
+      <w:r>
+        <w:rPr>
+          <w:rFonts w:eastAsia="Times New Roman" w:cstheme="minorHAnsi"/>
+          <w:b/>
+          <w:bCs/>
+          <w:i/>
+          <w:iCs/>
+          <w:color w:val="000000"/>
+          <w:sz w:val="19"/>
+          <w:szCs w:val="19"/>
+        </w:rPr>
+        <w:t xml:space="preserve"> as applicable</w:t>
+      </w:r>
+      <w:r>
+        <w:rPr>
+          <w:rFonts w:eastAsia="Times New Roman" w:cstheme="minorHAnsi"/>
+          <w:b/>
+          <w:bCs/>
+          <w:i/>
+          <w:iCs/>
+          <w:color w:val="000000"/>
+          <w:sz w:val="19"/>
+          <w:szCs w:val="19"/>
+        </w:rPr>
+        <w:t>):</w:t>
+      </w:r>
+    </w:p>
+    <w:p>
+      <w:pPr>
+        <w:numPr>
+          <w:ilvl w:val="1"/>
+          <w:numId w:val="1"/>
+        </w:numPr>
+        <w:shd w:val="clear" w:color="auto" w:fill="FFFFFF"/>
+        <w:spacing w:before="100" w:beforeAutospacing="1" w:after="24" w:line="360" w:lineRule="atLeast"/>
+        <w:ind w:left="720"/>
+        <w:rPr>
+          <w:rFonts w:eastAsia="Times New Roman" w:cstheme="minorHAnsi"/>
+          <w:color w:val="000000"/>
+          <w:sz w:val="19"/>
+          <w:szCs w:val="19"/>
+        </w:rPr>
+      </w:pPr>
+      <w:r>
+        <w:rPr>
+          <w:rFonts w:eastAsia="Times New Roman" w:cstheme="minorHAnsi"/>
+          <w:color w:val="000000"/>
+          <w:sz w:val="19"/>
+          <w:szCs w:val="19"/>
+        </w:rPr>
+        <w:t>Code is well formatted and easy to read, with proper commenting (4 points)</w:t>
+      </w:r>
+    </w:p>
+    <w:p>
+      <w:pPr>
+        <w:numPr>
+          <w:ilvl w:val="1"/>
+          <w:numId w:val="1"/>
+        </w:numPr>
+        <w:shd w:val="clear" w:color="auto" w:fill="FFFFFF"/>
+        <w:spacing w:before="100" w:beforeAutospacing="1" w:after="24" w:line="360" w:lineRule="atLeast"/>
+        <w:ind w:left="720"/>
+        <w:rPr>
+          <w:rFonts w:eastAsia="Times New Roman" w:cstheme="minorHAnsi"/>
+          <w:color w:val="000000"/>
+          <w:sz w:val="19"/>
+          <w:szCs w:val="19"/>
+        </w:rPr>
+      </w:pPr>
+      <w:r>
+        <w:rPr>
+          <w:rFonts w:eastAsia="Times New Roman" w:cstheme="minorHAnsi"/>
+          <w:color w:val="000000"/>
+          <w:sz w:val="19"/>
+          <w:szCs w:val="19"/>
+        </w:rPr>
+        <w:t>The site follows the FIEO philosophy (3 points)</w:t>
+      </w:r>
+    </w:p>
+    <w:p>
+      <w:pPr>
+        <w:numPr>
+          <w:ilvl w:val="1"/>
+          <w:numId w:val="1"/>
+        </w:numPr>
+        <w:shd w:val="clear" w:color="auto" w:fill="FFFFFF"/>
+        <w:spacing w:before="100" w:beforeAutospacing="1" w:after="24" w:line="360" w:lineRule="atLeast"/>
+        <w:ind w:left="720"/>
+        <w:rPr>
+          <w:rFonts w:eastAsia="Times New Roman" w:cstheme="minorHAnsi"/>
+          <w:color w:val="000000"/>
+          <w:sz w:val="19"/>
+          <w:szCs w:val="19"/>
+        </w:rPr>
+      </w:pPr>
+      <w:r>
+        <w:rPr>
+          <w:rFonts w:eastAsia="Times New Roman" w:cstheme="minorHAnsi"/>
+          <w:color w:val="000000"/>
+          <w:sz w:val="19"/>
+          <w:szCs w:val="19"/>
+        </w:rPr>
+        <w:t>All pages pass the W3C validator (3 points)</w:t>
+      </w:r>
+    </w:p>
+    <w:p>
+      <w:pPr>
+        <w:numPr>
+          <w:ilvl w:val="1"/>
+          <w:numId w:val="1"/>
+        </w:numPr>
+        <w:shd w:val="clear" w:color="auto" w:fill="FFFFFF"/>
+        <w:spacing w:before="100" w:beforeAutospacing="1" w:after="24" w:line="360" w:lineRule="atLeast"/>
+        <w:ind w:left="720"/>
+        <w:rPr>
+          <w:rFonts w:eastAsia="Times New Roman" w:cstheme="minorHAnsi"/>
+          <w:color w:val="000000"/>
+          <w:sz w:val="19"/>
+          <w:szCs w:val="19"/>
+        </w:rPr>
+      </w:pPr>
+      <w:r>
+        <w:rPr>
+          <w:rFonts w:eastAsia="Times New Roman" w:cstheme="minorHAnsi"/>
+          <w:color w:val="000000"/>
+          <w:sz w:val="19"/>
+          <w:szCs w:val="19"/>
+        </w:rPr>
+        <w:t>Code is well formatted and easy to read, with proper commenting (2 points)</w:t>
+      </w:r>
+    </w:p>
+    <w:p>
+      <w:pPr>
+        <w:numPr>
+          <w:ilvl w:val="1"/>
+          <w:numId w:val="1"/>
+        </w:numPr>
+        <w:shd w:val="clear" w:color="auto" w:fill="FFFFFF"/>
+        <w:spacing w:before="100" w:beforeAutospacing="1" w:after="24" w:line="360" w:lineRule="atLeast"/>
+        <w:ind w:left="720"/>
+        <w:rPr>
+          <w:rFonts w:eastAsia="Times New Roman" w:cstheme="minorHAnsi"/>
+          <w:color w:val="000000"/>
+          <w:sz w:val="19"/>
+          <w:szCs w:val="19"/>
+        </w:rPr>
+      </w:pPr>
+      <w:r>
+        <w:rPr>
+          <w:rFonts w:eastAsia="Times New Roman" w:cstheme="minorHAnsi"/>
+          <w:color w:val="000000"/>
+          <w:sz w:val="19"/>
+          <w:szCs w:val="19"/>
+        </w:rPr>
+        <w:t>If storing passwords, they are stored salted and encrypted; if using OpenID, you are storing the user's OpenID identifier in the database (2 points)</w:t>
+      </w:r>
+    </w:p>
+    <w:p>
+      <w:pPr>
+        <w:numPr>
+          <w:ilvl w:val="1"/>
+          <w:numId w:val="1"/>
+        </w:numPr>
+        <w:shd w:val="clear" w:color="auto" w:fill="FFFFFF"/>
+        <w:spacing w:before="100" w:beforeAutospacing="1" w:after="24" w:line="360" w:lineRule="atLeast"/>
+        <w:ind w:left="720"/>
+        <w:rPr>
+          <w:rFonts w:eastAsia="Times New Roman" w:cstheme="minorHAnsi"/>
+          <w:color w:val="000000"/>
+          <w:sz w:val="19"/>
+          <w:szCs w:val="19"/>
+        </w:rPr>
+      </w:pPr>
+      <w:r>
+        <w:rPr>
+          <w:rFonts w:eastAsia="Times New Roman" w:cstheme="minorHAnsi"/>
+          <w:color w:val="000000"/>
+          <w:sz w:val="19"/>
+          <w:szCs w:val="19"/>
+        </w:rPr>
+        <w:t>All AJAX requests that either contain sensitive information or modify something on the server are performed via POST, not GET (3 points)</w:t>
+      </w:r>
+    </w:p>
+    <w:p>
+      <w:pPr>
+        <w:numPr>
+          <w:ilvl w:val="1"/>
+          <w:numId w:val="1"/>
+        </w:numPr>
+        <w:shd w:val="clear" w:color="auto" w:fill="FFFFFF"/>
+        <w:spacing w:before="100" w:beforeAutospacing="1" w:after="24" w:line="360" w:lineRule="atLeast"/>
+        <w:ind w:left="720"/>
+        <w:rPr>
+          <w:rFonts w:eastAsia="Times New Roman" w:cstheme="minorHAnsi"/>
+          <w:color w:val="000000"/>
+          <w:sz w:val="19"/>
+          <w:szCs w:val="19"/>
+        </w:rPr>
+      </w:pPr>
+      <w:r>
+        <w:rPr>
+          <w:rFonts w:eastAsia="Times New Roman" w:cstheme="minorHAnsi"/>
+          <w:color w:val="000000"/>
+          <w:sz w:val="19"/>
+          <w:szCs w:val="19"/>
+        </w:rPr>
+        <w:t>Safe from XSS attacks; that is, all content is escaped on output (</w:t>
+      </w:r>
       <w:bookmarkStart w:id="0" w:name="_GoBack"/>
       <w:bookmarkEnd w:id="0"/>
       <w:r>
-        <w:t>Creative:</w:t>
-      </w:r>
-    </w:p>
-    <w:p>
-      <w:r>
-        <w:t>- Bootstrap</w:t>
+        <w:rPr>
+          <w:rFonts w:eastAsia="Times New Roman" w:cstheme="minorHAnsi"/>
+          <w:color w:val="000000"/>
+          <w:sz w:val="19"/>
+          <w:szCs w:val="19"/>
+        </w:rPr>
+        <w:t>3 points)</w:t>
+      </w:r>
+    </w:p>
+    <w:p>
+      <w:pPr>
+        <w:numPr>
+          <w:ilvl w:val="1"/>
+          <w:numId w:val="1"/>
+        </w:numPr>
+        <w:shd w:val="clear" w:color="auto" w:fill="FFFFFF"/>
+        <w:spacing w:before="100" w:beforeAutospacing="1" w:after="24" w:line="360" w:lineRule="atLeast"/>
+        <w:ind w:left="720"/>
+        <w:rPr>
+          <w:rFonts w:eastAsia="Times New Roman" w:cstheme="minorHAnsi"/>
+          <w:color w:val="000000"/>
+          <w:sz w:val="19"/>
+          <w:szCs w:val="19"/>
+        </w:rPr>
+      </w:pPr>
+      <w:r>
+        <w:rPr>
+          <w:rFonts w:eastAsia="Times New Roman" w:cstheme="minorHAnsi"/>
+          <w:color w:val="000000"/>
+          <w:sz w:val="19"/>
+          <w:szCs w:val="19"/>
+        </w:rPr>
+        <w:t>Safe from SQL Injection attacks (2 points)</w:t>
+      </w:r>
+    </w:p>
+    <w:p>
+      <w:pPr>
+        <w:numPr>
+          <w:ilvl w:val="1"/>
+          <w:numId w:val="1"/>
+        </w:numPr>
+        <w:shd w:val="clear" w:color="auto" w:fill="FFFFFF"/>
+        <w:spacing w:before="100" w:beforeAutospacing="1" w:after="24" w:line="360" w:lineRule="atLeast"/>
+        <w:ind w:left="720"/>
+        <w:rPr>
+          <w:rFonts w:eastAsia="Times New Roman" w:cstheme="minorHAnsi"/>
+          <w:color w:val="000000"/>
+          <w:sz w:val="19"/>
+          <w:szCs w:val="19"/>
+        </w:rPr>
+      </w:pPr>
+      <w:r>
+        <w:rPr>
+          <w:rFonts w:eastAsia="Times New Roman" w:cstheme="minorHAnsi"/>
+          <w:color w:val="000000"/>
+          <w:sz w:val="19"/>
+          <w:szCs w:val="19"/>
+        </w:rPr>
+        <w:t xml:space="preserve">CSRF tokens are passed when </w:t>
+      </w:r>
+      <w:r>
+        <w:rPr>
+          <w:rFonts w:eastAsia="Times New Roman" w:cstheme="minorHAnsi"/>
+          <w:color w:val="000000"/>
+          <w:sz w:val="19"/>
+          <w:szCs w:val="19"/>
+        </w:rPr>
+        <w:t xml:space="preserve">performing </w:t>
+      </w:r>
+      <w:r>
+        <w:rPr>
+          <w:rFonts w:eastAsia="Times New Roman" w:cstheme="minorHAnsi"/>
+          <w:color w:val="000000"/>
+          <w:sz w:val="19"/>
+          <w:szCs w:val="19"/>
+        </w:rPr>
+        <w:t xml:space="preserve">at least 2 </w:t>
+      </w:r>
+      <w:r>
+        <w:rPr>
+          <w:rFonts w:eastAsia="Times New Roman" w:cstheme="minorHAnsi"/>
+          <w:color w:val="000000"/>
+          <w:sz w:val="19"/>
+          <w:szCs w:val="19"/>
+        </w:rPr>
+        <w:t>user actions</w:t>
+      </w:r>
+      <w:r>
+        <w:rPr>
+          <w:rFonts w:eastAsia="Times New Roman" w:cstheme="minorHAnsi"/>
+          <w:color w:val="000000"/>
+          <w:sz w:val="19"/>
+          <w:szCs w:val="19"/>
+        </w:rPr>
+        <w:t xml:space="preserve"> (3 points)</w:t>
+      </w:r>
+    </w:p>
+    <w:p>
+      <w:pPr>
+        <w:numPr>
+          <w:ilvl w:val="1"/>
+          <w:numId w:val="1"/>
+        </w:numPr>
+        <w:shd w:val="clear" w:color="auto" w:fill="FFFFFF"/>
+        <w:spacing w:before="100" w:beforeAutospacing="1" w:after="24" w:line="360" w:lineRule="atLeast"/>
+        <w:ind w:left="720"/>
+        <w:rPr>
+          <w:rFonts w:eastAsia="Times New Roman" w:cstheme="minorHAnsi"/>
+          <w:color w:val="000000"/>
+          <w:sz w:val="19"/>
+          <w:szCs w:val="19"/>
+        </w:rPr>
+      </w:pPr>
+      <w:r>
+        <w:rPr>
+          <w:rFonts w:eastAsia="Times New Roman" w:cstheme="minorHAnsi"/>
+          <w:color w:val="000000"/>
+          <w:sz w:val="19"/>
+          <w:szCs w:val="19"/>
+        </w:rPr>
+        <w:t>Session cookie is HTTP-Only (3 points)</w:t>
+      </w:r>
+    </w:p>
+    <w:p>
+      <w:pPr>
+        <w:numPr>
+          <w:ilvl w:val="1"/>
+          <w:numId w:val="1"/>
+        </w:numPr>
+        <w:shd w:val="clear" w:color="auto" w:fill="FFFFFF"/>
+        <w:spacing w:before="100" w:beforeAutospacing="1" w:after="24" w:line="360" w:lineRule="atLeast"/>
+        <w:ind w:left="720"/>
+        <w:rPr>
+          <w:rFonts w:eastAsia="Times New Roman" w:cstheme="minorHAnsi"/>
+          <w:color w:val="000000"/>
+          <w:sz w:val="19"/>
+          <w:szCs w:val="19"/>
+        </w:rPr>
+      </w:pPr>
+      <w:r>
+        <w:rPr>
+          <w:rFonts w:eastAsia="Times New Roman" w:cstheme="minorHAnsi"/>
+          <w:color w:val="000000"/>
+          <w:sz w:val="19"/>
+          <w:szCs w:val="19"/>
+        </w:rPr>
+        <w:t>Page passes the W3C validator (2 points)</w:t>
+      </w:r>
+    </w:p>
+    <w:p>
+      <w:pPr>
+        <w:numPr>
+          <w:ilvl w:val="1"/>
+          <w:numId w:val="1"/>
+        </w:numPr>
+        <w:shd w:val="clear" w:color="auto" w:fill="FFFFFF"/>
+        <w:spacing w:before="100" w:beforeAutospacing="1" w:after="24" w:line="360" w:lineRule="atLeast"/>
+        <w:ind w:left="720"/>
+        <w:rPr>
+          <w:rFonts w:eastAsia="Times New Roman" w:cstheme="minorHAnsi"/>
+          <w:color w:val="000000"/>
+          <w:sz w:val="19"/>
+          <w:szCs w:val="19"/>
+        </w:rPr>
+      </w:pPr>
+      <w:r>
+        <w:rPr>
+          <w:rFonts w:eastAsia="Times New Roman" w:cstheme="minorHAnsi"/>
+          <w:color w:val="000000"/>
+          <w:sz w:val="19"/>
+          <w:szCs w:val="19"/>
+        </w:rPr>
+        <w:t>Your code passes</w:t>
+      </w:r>
+      <w:r>
+        <w:rPr>
+          <w:rFonts w:eastAsia="Times New Roman" w:cstheme="minorHAnsi"/>
+          <w:color w:val="000000"/>
+          <w:sz w:val="19"/>
+          <w:szCs w:val="19"/>
+        </w:rPr>
+        <w:t> </w:t>
+      </w:r>
+      <w:proofErr w:type="spellStart"/>
+      <w:r>
+        <w:rPr>
+          <w:rFonts w:eastAsia="Times New Roman" w:cstheme="minorHAnsi"/>
+          <w:i/>
+          <w:iCs/>
+          <w:color w:val="000000"/>
+          <w:sz w:val="19"/>
+          <w:szCs w:val="19"/>
+        </w:rPr>
+        <w:t>JSHint</w:t>
+      </w:r>
+      <w:proofErr w:type="spellEnd"/>
+      <w:r>
+        <w:rPr>
+          <w:rFonts w:eastAsia="Times New Roman" w:cstheme="minorHAnsi"/>
+          <w:color w:val="000000"/>
+          <w:sz w:val="19"/>
+          <w:szCs w:val="19"/>
+        </w:rPr>
+        <w:t> </w:t>
+      </w:r>
+      <w:r>
+        <w:rPr>
+          <w:rFonts w:eastAsia="Times New Roman" w:cstheme="minorHAnsi"/>
+          <w:color w:val="000000"/>
+          <w:sz w:val="19"/>
+          <w:szCs w:val="19"/>
+        </w:rPr>
+        <w:t>or</w:t>
+      </w:r>
+      <w:r>
+        <w:rPr>
+          <w:rFonts w:eastAsia="Times New Roman" w:cstheme="minorHAnsi"/>
+          <w:color w:val="000000"/>
+          <w:sz w:val="19"/>
+          <w:szCs w:val="19"/>
+        </w:rPr>
+        <w:t> </w:t>
+      </w:r>
+      <w:proofErr w:type="spellStart"/>
+      <w:r>
+        <w:rPr>
+          <w:rFonts w:eastAsia="Times New Roman" w:cstheme="minorHAnsi"/>
+          <w:i/>
+          <w:iCs/>
+          <w:color w:val="000000"/>
+          <w:sz w:val="19"/>
+          <w:szCs w:val="19"/>
+        </w:rPr>
+        <w:t>JSLint</w:t>
+      </w:r>
+      <w:proofErr w:type="spellEnd"/>
+      <w:r>
+        <w:rPr>
+          <w:rFonts w:eastAsia="Times New Roman" w:cstheme="minorHAnsi"/>
+          <w:color w:val="000000"/>
+          <w:sz w:val="19"/>
+          <w:szCs w:val="19"/>
+        </w:rPr>
+        <w:t> </w:t>
+      </w:r>
+      <w:r>
+        <w:rPr>
+          <w:rFonts w:eastAsia="Times New Roman" w:cstheme="minorHAnsi"/>
+          <w:color w:val="000000"/>
+          <w:sz w:val="19"/>
+          <w:szCs w:val="19"/>
+        </w:rPr>
+        <w:t>(</w:t>
+      </w:r>
+      <w:r>
+        <w:rPr>
+          <w:rFonts w:eastAsia="Times New Roman" w:cstheme="minorHAnsi"/>
+          <w:color w:val="000000"/>
+          <w:sz w:val="19"/>
+          <w:szCs w:val="19"/>
+        </w:rPr>
+        <w:t>3 points)</w:t>
+      </w:r>
+    </w:p>
+    <w:p>
+      <w:pPr>
+        <w:numPr>
+          <w:ilvl w:val="0"/>
+          <w:numId w:val="1"/>
+        </w:numPr>
+        <w:shd w:val="clear" w:color="auto" w:fill="FFFFFF"/>
+        <w:spacing w:before="100" w:beforeAutospacing="1" w:after="24" w:line="360" w:lineRule="atLeast"/>
+        <w:ind w:left="360"/>
+        <w:rPr>
+          <w:rFonts w:eastAsia="Times New Roman" w:cstheme="minorHAnsi"/>
+          <w:color w:val="000000"/>
+          <w:sz w:val="19"/>
+          <w:szCs w:val="19"/>
+        </w:rPr>
+      </w:pPr>
+      <w:r>
+        <w:rPr>
+          <w:rFonts w:eastAsia="Times New Roman" w:cstheme="minorHAnsi"/>
+          <w:b/>
+          <w:bCs/>
+          <w:i/>
+          <w:iCs/>
+          <w:color w:val="000000"/>
+          <w:sz w:val="19"/>
+          <w:szCs w:val="19"/>
+        </w:rPr>
+        <w:t>Usability (</w:t>
+      </w:r>
+      <w:r>
+        <w:rPr>
+          <w:rFonts w:eastAsia="Times New Roman" w:cstheme="minorHAnsi"/>
+          <w:b/>
+          <w:bCs/>
+          <w:i/>
+          <w:iCs/>
+          <w:color w:val="000000"/>
+          <w:sz w:val="19"/>
+          <w:szCs w:val="19"/>
+        </w:rPr>
+        <w:t>5</w:t>
+      </w:r>
+      <w:r>
+        <w:rPr>
+          <w:rFonts w:eastAsia="Times New Roman" w:cstheme="minorHAnsi"/>
+          <w:b/>
+          <w:bCs/>
+          <w:i/>
+          <w:iCs/>
+          <w:color w:val="000000"/>
+          <w:sz w:val="19"/>
+          <w:szCs w:val="19"/>
+        </w:rPr>
+        <w:t xml:space="preserve"> Points):</w:t>
+      </w:r>
+    </w:p>
+    <w:p>
+      <w:pPr>
+        <w:numPr>
+          <w:ilvl w:val="1"/>
+          <w:numId w:val="1"/>
+        </w:numPr>
+        <w:shd w:val="clear" w:color="auto" w:fill="FFFFFF"/>
+        <w:spacing w:before="100" w:beforeAutospacing="1" w:after="24" w:line="360" w:lineRule="atLeast"/>
+        <w:ind w:left="720"/>
+        <w:rPr>
+          <w:rFonts w:eastAsia="Times New Roman" w:cstheme="minorHAnsi"/>
+          <w:color w:val="000000"/>
+          <w:sz w:val="19"/>
+          <w:szCs w:val="19"/>
+        </w:rPr>
+      </w:pPr>
+      <w:r>
+        <w:rPr>
+          <w:rFonts w:eastAsia="Times New Roman" w:cstheme="minorHAnsi"/>
+          <w:color w:val="000000"/>
+          <w:sz w:val="19"/>
+          <w:szCs w:val="19"/>
+        </w:rPr>
+        <w:t>Site is visually appealing (</w:t>
+      </w:r>
+      <w:r>
+        <w:rPr>
+          <w:rFonts w:eastAsia="Times New Roman" w:cstheme="minorHAnsi"/>
+          <w:color w:val="000000"/>
+          <w:sz w:val="19"/>
+          <w:szCs w:val="19"/>
+        </w:rPr>
+        <w:t>5</w:t>
+      </w:r>
+      <w:r>
+        <w:rPr>
+          <w:rFonts w:eastAsia="Times New Roman" w:cstheme="minorHAnsi"/>
+          <w:color w:val="000000"/>
+          <w:sz w:val="19"/>
+          <w:szCs w:val="19"/>
+        </w:rPr>
+        <w:t xml:space="preserve"> point)</w:t>
       </w:r>
     </w:p>
     <w:sectPr>
@@ -165,6 +1200,315 @@
     </w:sectPr>
   </w:body>
 </w:document>
+</file>
+
+<file path=word/numbering.xml><?xml version="1.0" encoding="utf-8"?>
+<w:numbering xmlns:wpc="http://schemas.microsoft.com/office/word/2010/wordprocessingCanvas" xmlns:cx="http://schemas.microsoft.com/office/drawing/2014/chartex" xmlns:cx1="http://schemas.microsoft.com/office/drawing/2015/9/8/chartex" xmlns:cx2="http://schemas.microsoft.com/office/drawing/2015/10/21/chartex" xmlns:cx3="http://schemas.microsoft.com/office/drawing/2016/5/9/chartex" xmlns:cx4="http://schemas.microsoft.com/office/drawing/2016/5/10/chartex" xmlns:cx5="http://schemas.microsoft.com/office/drawing/2016/5/11/chartex" xmlns:mc="http://schemas.openxmlformats.org/markup-compatibility/2006" xmlns:o="urn:schemas-microsoft-com:office:office" xmlns:r="http://schemas.openxmlformats.org/officeDocument/2006/relationships" xmlns:m="http://schemas.openxmlformats.org/officeDocument/2006/math" xmlns:v="urn:schemas-microsoft-com:vml" xmlns:wp14="http://schemas.microsoft.com/office/word/2010/wordprocessingDrawing" xmlns:wp="http://schemas.openxmlformats.org/drawingml/2006/wordprocessingDrawing" xmlns:w10="urn:schemas-microsoft-com:office:word" xmlns:w="http://schemas.openxmlformats.org/wordprocessingml/2006/main" xmlns:w14="http://schemas.microsoft.com/office/word/2010/wordml" xmlns:w15="http://schemas.microsoft.com/office/word/2012/wordml" xmlns:w16se="http://schemas.microsoft.com/office/word/2015/wordml/symex" xmlns:wpg="http://schemas.microsoft.com/office/word/2010/wordprocessingGroup" xmlns:wpi="http://schemas.microsoft.com/office/word/2010/wordprocessingInk" xmlns:wne="http://schemas.microsoft.com/office/word/2006/wordml" xmlns:wps="http://schemas.microsoft.com/office/word/2010/wordprocessingShape" mc:Ignorable="w14 w15 w16se wp14">
+  <w:abstractNum w:abstractNumId="0" w15:restartNumberingAfterBreak="0">
+    <w:nsid w:val="107E5247"/>
+    <w:multiLevelType w:val="multilevel"/>
+    <w:tmpl w:val="804087BE"/>
+    <w:lvl w:ilvl="0">
+      <w:start w:val="1"/>
+      <w:numFmt w:val="bullet"/>
+      <w:lvlText w:val=""/>
+      <w:lvlJc w:val="left"/>
+      <w:pPr>
+        <w:tabs>
+          <w:tab w:val="num" w:pos="720"/>
+        </w:tabs>
+        <w:ind w:left="720" w:hanging="360"/>
+      </w:pPr>
+      <w:rPr>
+        <w:rFonts w:ascii="Wingdings" w:hAnsi="Wingdings" w:hint="default"/>
+        <w:sz w:val="20"/>
+      </w:rPr>
+    </w:lvl>
+    <w:lvl w:ilvl="1" w:tentative="1">
+      <w:start w:val="1"/>
+      <w:numFmt w:val="bullet"/>
+      <w:lvlText w:val=""/>
+      <w:lvlJc w:val="left"/>
+      <w:pPr>
+        <w:tabs>
+          <w:tab w:val="num" w:pos="1440"/>
+        </w:tabs>
+        <w:ind w:left="1440" w:hanging="360"/>
+      </w:pPr>
+      <w:rPr>
+        <w:rFonts w:ascii="Wingdings" w:hAnsi="Wingdings" w:hint="default"/>
+        <w:sz w:val="20"/>
+      </w:rPr>
+    </w:lvl>
+    <w:lvl w:ilvl="2" w:tentative="1">
+      <w:start w:val="1"/>
+      <w:numFmt w:val="bullet"/>
+      <w:lvlText w:val=""/>
+      <w:lvlJc w:val="left"/>
+      <w:pPr>
+        <w:tabs>
+          <w:tab w:val="num" w:pos="2160"/>
+        </w:tabs>
+        <w:ind w:left="2160" w:hanging="360"/>
+      </w:pPr>
+      <w:rPr>
+        <w:rFonts w:ascii="Wingdings" w:hAnsi="Wingdings" w:hint="default"/>
+        <w:sz w:val="20"/>
+      </w:rPr>
+    </w:lvl>
+    <w:lvl w:ilvl="3" w:tentative="1">
+      <w:start w:val="1"/>
+      <w:numFmt w:val="bullet"/>
+      <w:lvlText w:val=""/>
+      <w:lvlJc w:val="left"/>
+      <w:pPr>
+        <w:tabs>
+          <w:tab w:val="num" w:pos="2880"/>
+        </w:tabs>
+        <w:ind w:left="2880" w:hanging="360"/>
+      </w:pPr>
+      <w:rPr>
+        <w:rFonts w:ascii="Wingdings" w:hAnsi="Wingdings" w:hint="default"/>
+        <w:sz w:val="20"/>
+      </w:rPr>
+    </w:lvl>
+    <w:lvl w:ilvl="4" w:tentative="1">
+      <w:start w:val="1"/>
+      <w:numFmt w:val="bullet"/>
+      <w:lvlText w:val=""/>
+      <w:lvlJc w:val="left"/>
+      <w:pPr>
+        <w:tabs>
+          <w:tab w:val="num" w:pos="3600"/>
+        </w:tabs>
+        <w:ind w:left="3600" w:hanging="360"/>
+      </w:pPr>
+      <w:rPr>
+        <w:rFonts w:ascii="Wingdings" w:hAnsi="Wingdings" w:hint="default"/>
+        <w:sz w:val="20"/>
+      </w:rPr>
+    </w:lvl>
+    <w:lvl w:ilvl="5" w:tentative="1">
+      <w:start w:val="1"/>
+      <w:numFmt w:val="bullet"/>
+      <w:lvlText w:val=""/>
+      <w:lvlJc w:val="left"/>
+      <w:pPr>
+        <w:tabs>
+          <w:tab w:val="num" w:pos="4320"/>
+        </w:tabs>
+        <w:ind w:left="4320" w:hanging="360"/>
+      </w:pPr>
+      <w:rPr>
+        <w:rFonts w:ascii="Wingdings" w:hAnsi="Wingdings" w:hint="default"/>
+        <w:sz w:val="20"/>
+      </w:rPr>
+    </w:lvl>
+    <w:lvl w:ilvl="6" w:tentative="1">
+      <w:start w:val="1"/>
+      <w:numFmt w:val="bullet"/>
+      <w:lvlText w:val=""/>
+      <w:lvlJc w:val="left"/>
+      <w:pPr>
+        <w:tabs>
+          <w:tab w:val="num" w:pos="5040"/>
+        </w:tabs>
+        <w:ind w:left="5040" w:hanging="360"/>
+      </w:pPr>
+      <w:rPr>
+        <w:rFonts w:ascii="Wingdings" w:hAnsi="Wingdings" w:hint="default"/>
+        <w:sz w:val="20"/>
+      </w:rPr>
+    </w:lvl>
+    <w:lvl w:ilvl="7" w:tentative="1">
+      <w:start w:val="1"/>
+      <w:numFmt w:val="bullet"/>
+      <w:lvlText w:val=""/>
+      <w:lvlJc w:val="left"/>
+      <w:pPr>
+        <w:tabs>
+          <w:tab w:val="num" w:pos="5760"/>
+        </w:tabs>
+        <w:ind w:left="5760" w:hanging="360"/>
+      </w:pPr>
+      <w:rPr>
+        <w:rFonts w:ascii="Wingdings" w:hAnsi="Wingdings" w:hint="default"/>
+        <w:sz w:val="20"/>
+      </w:rPr>
+    </w:lvl>
+    <w:lvl w:ilvl="8" w:tentative="1">
+      <w:start w:val="1"/>
+      <w:numFmt w:val="bullet"/>
+      <w:lvlText w:val=""/>
+      <w:lvlJc w:val="left"/>
+      <w:pPr>
+        <w:tabs>
+          <w:tab w:val="num" w:pos="6480"/>
+        </w:tabs>
+        <w:ind w:left="6480" w:hanging="360"/>
+      </w:pPr>
+      <w:rPr>
+        <w:rFonts w:ascii="Wingdings" w:hAnsi="Wingdings" w:hint="default"/>
+        <w:sz w:val="20"/>
+      </w:rPr>
+    </w:lvl>
+  </w:abstractNum>
+  <w:abstractNum w:abstractNumId="1" w15:restartNumberingAfterBreak="0">
+    <w:nsid w:val="10C17118"/>
+    <w:multiLevelType w:val="multilevel"/>
+    <w:tmpl w:val="C5A25E6E"/>
+    <w:lvl w:ilvl="0">
+      <w:start w:val="1"/>
+      <w:numFmt w:val="bullet"/>
+      <w:lvlText w:val=""/>
+      <w:lvlJc w:val="left"/>
+      <w:pPr>
+        <w:tabs>
+          <w:tab w:val="num" w:pos="720"/>
+        </w:tabs>
+        <w:ind w:left="720" w:hanging="360"/>
+      </w:pPr>
+      <w:rPr>
+        <w:rFonts w:ascii="Wingdings" w:hAnsi="Wingdings" w:hint="default"/>
+        <w:sz w:val="20"/>
+      </w:rPr>
+    </w:lvl>
+    <w:lvl w:ilvl="1">
+      <w:start w:val="1"/>
+      <w:numFmt w:val="bullet"/>
+      <w:lvlText w:val=""/>
+      <w:lvlJc w:val="left"/>
+      <w:pPr>
+        <w:tabs>
+          <w:tab w:val="num" w:pos="1440"/>
+        </w:tabs>
+        <w:ind w:left="1440" w:hanging="360"/>
+      </w:pPr>
+      <w:rPr>
+        <w:rFonts w:ascii="Wingdings" w:hAnsi="Wingdings" w:hint="default"/>
+        <w:sz w:val="20"/>
+      </w:rPr>
+    </w:lvl>
+    <w:lvl w:ilvl="2" w:tentative="1">
+      <w:start w:val="1"/>
+      <w:numFmt w:val="bullet"/>
+      <w:lvlText w:val=""/>
+      <w:lvlJc w:val="left"/>
+      <w:pPr>
+        <w:tabs>
+          <w:tab w:val="num" w:pos="2160"/>
+        </w:tabs>
+        <w:ind w:left="2160" w:hanging="360"/>
+      </w:pPr>
+      <w:rPr>
+        <w:rFonts w:ascii="Wingdings" w:hAnsi="Wingdings" w:hint="default"/>
+        <w:sz w:val="20"/>
+      </w:rPr>
+    </w:lvl>
+    <w:lvl w:ilvl="3" w:tentative="1">
+      <w:start w:val="1"/>
+      <w:numFmt w:val="bullet"/>
+      <w:lvlText w:val=""/>
+      <w:lvlJc w:val="left"/>
+      <w:pPr>
+        <w:tabs>
+          <w:tab w:val="num" w:pos="2880"/>
+        </w:tabs>
+        <w:ind w:left="2880" w:hanging="360"/>
+      </w:pPr>
+      <w:rPr>
+        <w:rFonts w:ascii="Wingdings" w:hAnsi="Wingdings" w:hint="default"/>
+        <w:sz w:val="20"/>
+      </w:rPr>
+    </w:lvl>
+    <w:lvl w:ilvl="4" w:tentative="1">
+      <w:start w:val="1"/>
+      <w:numFmt w:val="bullet"/>
+      <w:lvlText w:val=""/>
+      <w:lvlJc w:val="left"/>
+      <w:pPr>
+        <w:tabs>
+          <w:tab w:val="num" w:pos="3600"/>
+        </w:tabs>
+        <w:ind w:left="3600" w:hanging="360"/>
+      </w:pPr>
+      <w:rPr>
+        <w:rFonts w:ascii="Wingdings" w:hAnsi="Wingdings" w:hint="default"/>
+        <w:sz w:val="20"/>
+      </w:rPr>
+    </w:lvl>
+    <w:lvl w:ilvl="5" w:tentative="1">
+      <w:start w:val="1"/>
+      <w:numFmt w:val="bullet"/>
+      <w:lvlText w:val=""/>
+      <w:lvlJc w:val="left"/>
+      <w:pPr>
+        <w:tabs>
+          <w:tab w:val="num" w:pos="4320"/>
+        </w:tabs>
+        <w:ind w:left="4320" w:hanging="360"/>
+      </w:pPr>
+      <w:rPr>
+        <w:rFonts w:ascii="Wingdings" w:hAnsi="Wingdings" w:hint="default"/>
+        <w:sz w:val="20"/>
+      </w:rPr>
+    </w:lvl>
+    <w:lvl w:ilvl="6" w:tentative="1">
+      <w:start w:val="1"/>
+      <w:numFmt w:val="bullet"/>
+      <w:lvlText w:val=""/>
+      <w:lvlJc w:val="left"/>
+      <w:pPr>
+        <w:tabs>
+          <w:tab w:val="num" w:pos="5040"/>
+        </w:tabs>
+        <w:ind w:left="5040" w:hanging="360"/>
+      </w:pPr>
+      <w:rPr>
+        <w:rFonts w:ascii="Wingdings" w:hAnsi="Wingdings" w:hint="default"/>
+        <w:sz w:val="20"/>
+      </w:rPr>
+    </w:lvl>
+    <w:lvl w:ilvl="7" w:tentative="1">
+      <w:start w:val="1"/>
+      <w:numFmt w:val="bullet"/>
+      <w:lvlText w:val=""/>
+      <w:lvlJc w:val="left"/>
+      <w:pPr>
+        <w:tabs>
+          <w:tab w:val="num" w:pos="5760"/>
+        </w:tabs>
+        <w:ind w:left="5760" w:hanging="360"/>
+      </w:pPr>
+      <w:rPr>
+        <w:rFonts w:ascii="Wingdings" w:hAnsi="Wingdings" w:hint="default"/>
+        <w:sz w:val="20"/>
+      </w:rPr>
+    </w:lvl>
+    <w:lvl w:ilvl="8" w:tentative="1">
+      <w:start w:val="1"/>
+      <w:numFmt w:val="bullet"/>
+      <w:lvlText w:val=""/>
+      <w:lvlJc w:val="left"/>
+      <w:pPr>
+        <w:tabs>
+          <w:tab w:val="num" w:pos="6480"/>
+        </w:tabs>
+        <w:ind w:left="6480" w:hanging="360"/>
+      </w:pPr>
+      <w:rPr>
+        <w:rFonts w:ascii="Wingdings" w:hAnsi="Wingdings" w:hint="default"/>
+        <w:sz w:val="20"/>
+      </w:rPr>
+    </w:lvl>
+  </w:abstractNum>
+  <w:num w:numId="1">
+    <w:abstractNumId w:val="1"/>
+  </w:num>
+  <w:num w:numId="2">
+    <w:abstractNumId w:val="0"/>
+  </w:num>
+</w:numbering>
 </file>
 
 <file path=word/styles.xml><?xml version="1.0" encoding="utf-8"?>
@@ -588,6 +1932,11 @@
     <w:semiHidden/>
     <w:unhideWhenUsed/>
   </w:style>
+  <w:style w:type="character" w:customStyle="1" w:styleId="apple-converted-space">
+    <w:name w:val="apple-converted-space"/>
+    <w:basedOn w:val="DefaultParagraphFont"/>
+    <w:rsid w:val="00FD4C24"/>
+  </w:style>
 </w:styles>
 </file>
 

</xml_diff>